<commit_message>
Edit Tasks and others
</commit_message>
<xml_diff>
--- a/Tasks.docx
+++ b/Tasks.docx
@@ -10,11 +10,13 @@
         <w:spacing w:after="0" w:line="240" w:lineRule="auto"/>
         <w:rPr>
           <w:rFonts w:ascii="TT159t00" w:hAnsi="TT159t00" w:cs="TT159t00"/>
-        </w:rPr>
-      </w:pPr>
-      <w:r>
-        <w:rPr>
-          <w:rFonts w:ascii="TT159t00" w:hAnsi="TT159t00" w:cs="TT159t00"/>
+          <w:lang w:val="en-US"/>
+        </w:rPr>
+      </w:pPr>
+      <w:r>
+        <w:rPr>
+          <w:rFonts w:ascii="TT159t00" w:hAnsi="TT159t00" w:cs="TT159t00"/>
+          <w:lang w:val="en-US"/>
         </w:rPr>
         <w:t>Labels Calibri 18 plain 51/51/51 height 22</w:t>
       </w:r>
@@ -27,25 +29,15 @@
         <w:spacing w:after="0" w:line="240" w:lineRule="auto"/>
         <w:rPr>
           <w:rFonts w:ascii="TT159t00" w:hAnsi="TT159t00" w:cs="TT159t00"/>
-        </w:rPr>
-      </w:pPr>
-      <w:r>
-        <w:rPr>
-          <w:rFonts w:ascii="TT159t00" w:hAnsi="TT159t00" w:cs="TT159t00"/>
-        </w:rPr>
-        <w:t>Warnings Calibri 12</w:t>
-      </w:r>
-      <w:r>
-        <w:rPr>
-          <w:rFonts w:ascii="TT159t00" w:hAnsi="TT159t00" w:cs="TT159t00"/>
-        </w:rPr>
-        <w:t xml:space="preserve"> plain</w:t>
-      </w:r>
-      <w:r>
-        <w:rPr>
-          <w:rFonts w:ascii="TT159t00" w:hAnsi="TT159t00" w:cs="TT159t00"/>
-        </w:rPr>
-        <w:t xml:space="preserve"> 255/0/0 height 20</w:t>
+          <w:lang w:val="en-US"/>
+        </w:rPr>
+      </w:pPr>
+      <w:r>
+        <w:rPr>
+          <w:rFonts w:ascii="TT159t00" w:hAnsi="TT159t00" w:cs="TT159t00"/>
+          <w:lang w:val="en-US"/>
+        </w:rPr>
+        <w:t>Warnings Calibri 12 plain 255/0/0 height 20</w:t>
       </w:r>
     </w:p>
     <w:p>
@@ -73,21 +65,7 @@
           <w:rFonts w:ascii="TT159t00" w:hAnsi="TT159t00" w:cs="TT159t00"/>
           <w:lang w:val="en-US"/>
         </w:rPr>
-        <w:t xml:space="preserve"> </w:t>
-      </w:r>
-      <w:r>
-        <w:rPr>
-          <w:rFonts w:ascii="TT159t00" w:hAnsi="TT159t00" w:cs="TT159t00"/>
-          <w:lang w:val="en-US"/>
-        </w:rPr>
-        <w:t>Calibri 18 plain</w:t>
-      </w:r>
-      <w:r>
-        <w:rPr>
-          <w:rFonts w:ascii="TT159t00" w:hAnsi="TT159t00" w:cs="TT159t00"/>
-          <w:lang w:val="en-US"/>
-        </w:rPr>
-        <w:t xml:space="preserve"> </w:t>
+        <w:t xml:space="preserve"> Calibri 18 plain </w:t>
       </w:r>
       <w:r>
         <w:rPr>
@@ -148,14 +126,7 @@
           <w:rFonts w:ascii="TT159t00" w:hAnsi="TT159t00" w:cs="TT159t00"/>
           <w:lang w:val="en-US"/>
         </w:rPr>
-        <w:t>Text Boxes Calibri 18</w:t>
-      </w:r>
-      <w:r>
-        <w:rPr>
-          <w:rFonts w:ascii="TT159t00" w:hAnsi="TT159t00" w:cs="TT159t00"/>
-          <w:lang w:val="en-US"/>
-        </w:rPr>
-        <w:t xml:space="preserve"> plain 255/0/0 </w:t>
+        <w:t xml:space="preserve">Text Boxes Calibri 18 plain 255/0/0 </w:t>
       </w:r>
       <w:r>
         <w:rPr>
@@ -176,6 +147,22 @@
           <w:lang w:val="en-US"/>
         </w:rPr>
       </w:pPr>
+      <w:r>
+        <w:rPr>
+          <w:rFonts w:ascii="TT159t00" w:hAnsi="TT159t00" w:cs="TT159t00"/>
+          <w:lang w:val="en-US"/>
+        </w:rPr>
+        <w:t>JPanel</w:t>
+      </w:r>
+      <w:bookmarkStart w:id="0" w:name="_GoBack"/>
+      <w:bookmarkEnd w:id="0"/>
+      <w:r>
+        <w:rPr>
+          <w:rFonts w:ascii="TT159t00" w:hAnsi="TT159t00" w:cs="TT159t00"/>
+          <w:lang w:val="en-US"/>
+        </w:rPr>
+        <w:t xml:space="preserve"> Calibri 12 plain</w:t>
+      </w:r>
     </w:p>
     <w:p>
       <w:pPr>
@@ -345,13 +332,29 @@
         <w:spacing w:after="0" w:line="240" w:lineRule="auto"/>
         <w:rPr>
           <w:rFonts w:ascii="TT159t00" w:hAnsi="TT159t00" w:cs="TT159t00"/>
-        </w:rPr>
-      </w:pPr>
-      <w:r>
-        <w:rPr>
-          <w:rFonts w:ascii="TT159t00" w:hAnsi="TT159t00" w:cs="TT159t00"/>
-        </w:rPr>
-        <w:t xml:space="preserve">Os utilizadores autenticados (Que estão registados e entraram no sistema) têm a possibilidade de criarem listas de tarefas e associarem pessoas aos projetos. </w:t>
+          <w:color w:val="FF0000"/>
+        </w:rPr>
+      </w:pPr>
+      <w:r>
+        <w:rPr>
+          <w:rFonts w:ascii="TT159t00" w:hAnsi="TT159t00" w:cs="TT159t00"/>
+          <w:color w:val="FF0000"/>
+        </w:rPr>
+        <w:t>Os utilizadores autenticados (</w:t>
+      </w:r>
+      <w:r>
+        <w:rPr>
+          <w:rFonts w:ascii="TT159t00" w:hAnsi="TT159t00" w:cs="TT159t00"/>
+          <w:color w:val="FF0000"/>
+        </w:rPr>
+        <w:t>Owners</w:t>
+      </w:r>
+      <w:r>
+        <w:rPr>
+          <w:rFonts w:ascii="TT159t00" w:hAnsi="TT159t00" w:cs="TT159t00"/>
+          <w:color w:val="FF0000"/>
+        </w:rPr>
+        <w:t xml:space="preserve">) têm a possibilidade de criarem listas de tarefas e associarem pessoas aos projetos. </w:t>
       </w:r>
     </w:p>
     <w:p>
@@ -422,22 +425,25 @@
         <w:spacing w:after="0" w:line="240" w:lineRule="auto"/>
         <w:rPr>
           <w:rFonts w:ascii="TT159t00" w:hAnsi="TT159t00" w:cs="TT159t00"/>
-        </w:rPr>
-      </w:pPr>
-    </w:p>
-    <w:p>
-      <w:pPr>
-        <w:autoSpaceDE w:val="0"/>
-        <w:autoSpaceDN w:val="0"/>
-        <w:adjustRightInd w:val="0"/>
-        <w:spacing w:after="0" w:line="240" w:lineRule="auto"/>
-        <w:rPr>
-          <w:rFonts w:ascii="TT159t00" w:hAnsi="TT159t00" w:cs="TT159t00"/>
-        </w:rPr>
-      </w:pPr>
-      <w:r>
-        <w:rPr>
-          <w:rFonts w:ascii="TT159t00" w:hAnsi="TT159t00" w:cs="TT159t00"/>
+          <w:color w:val="FF0000"/>
+        </w:rPr>
+      </w:pPr>
+    </w:p>
+    <w:p>
+      <w:pPr>
+        <w:autoSpaceDE w:val="0"/>
+        <w:autoSpaceDN w:val="0"/>
+        <w:adjustRightInd w:val="0"/>
+        <w:spacing w:after="0" w:line="240" w:lineRule="auto"/>
+        <w:rPr>
+          <w:rFonts w:ascii="TT159t00" w:hAnsi="TT159t00" w:cs="TT159t00"/>
+          <w:color w:val="FF0000"/>
+        </w:rPr>
+      </w:pPr>
+      <w:r>
+        <w:rPr>
+          <w:rFonts w:ascii="TT159t00" w:hAnsi="TT159t00" w:cs="TT159t00"/>
+          <w:color w:val="FF0000"/>
         </w:rPr>
         <w:t xml:space="preserve">Todos os utilizadores registados têm acesso à informação dos seus projetos (de que é owner) e dos projetos a que está associado, podendo, ainda, para cada projeto, </w:t>
       </w:r>
@@ -455,11 +461,13 @@
         <w:spacing w:after="0" w:line="240" w:lineRule="auto"/>
         <w:rPr>
           <w:rFonts w:ascii="TT159t00" w:hAnsi="TT159t00" w:cs="TT159t00"/>
-        </w:rPr>
-      </w:pPr>
-      <w:r>
-        <w:rPr>
-          <w:rFonts w:ascii="TT159t00" w:hAnsi="TT159t00" w:cs="TT159t00"/>
+          <w:color w:val="FF0000"/>
+        </w:rPr>
+      </w:pPr>
+      <w:r>
+        <w:rPr>
+          <w:rFonts w:ascii="TT159t00" w:hAnsi="TT159t00" w:cs="TT159t00"/>
+          <w:color w:val="FF0000"/>
         </w:rPr>
         <w:t xml:space="preserve">criar listas de tarefas, e, para cada lista, </w:t>
       </w:r>
@@ -477,11 +485,13 @@
         <w:spacing w:after="0" w:line="240" w:lineRule="auto"/>
         <w:rPr>
           <w:rFonts w:ascii="TT159t00" w:hAnsi="TT159t00" w:cs="TT159t00"/>
-        </w:rPr>
-      </w:pPr>
-      <w:r>
-        <w:rPr>
-          <w:rFonts w:ascii="TT159t00" w:hAnsi="TT159t00" w:cs="TT159t00"/>
+          <w:color w:val="FF0000"/>
+        </w:rPr>
+      </w:pPr>
+      <w:r>
+        <w:rPr>
+          <w:rFonts w:ascii="TT159t00" w:hAnsi="TT159t00" w:cs="TT159t00"/>
+          <w:color w:val="FF0000"/>
         </w:rPr>
         <w:t xml:space="preserve">criar tarefas. </w:t>
       </w:r>
@@ -625,11 +635,13 @@
         <w:spacing w:after="0" w:line="240" w:lineRule="auto"/>
         <w:rPr>
           <w:rFonts w:ascii="TT159t00" w:hAnsi="TT159t00" w:cs="TT159t00"/>
-        </w:rPr>
-      </w:pPr>
-      <w:r>
-        <w:rPr>
-          <w:rFonts w:ascii="TT159t00" w:hAnsi="TT159t00" w:cs="TT159t00"/>
+          <w:color w:val="FF0000"/>
+        </w:rPr>
+      </w:pPr>
+      <w:r>
+        <w:rPr>
+          <w:rFonts w:ascii="TT159t00" w:hAnsi="TT159t00" w:cs="TT159t00"/>
+          <w:color w:val="FF0000"/>
         </w:rPr>
         <w:t xml:space="preserve">data de fim da tarefa, </w:t>
       </w:r>
@@ -647,11 +659,13 @@
         <w:spacing w:after="0" w:line="240" w:lineRule="auto"/>
         <w:rPr>
           <w:rFonts w:ascii="TT159t00" w:hAnsi="TT159t00" w:cs="TT159t00"/>
-        </w:rPr>
-      </w:pPr>
-      <w:r>
-        <w:rPr>
-          <w:rFonts w:ascii="TT159t00" w:hAnsi="TT159t00" w:cs="TT159t00"/>
+          <w:color w:val="FF0000"/>
+        </w:rPr>
+      </w:pPr>
+      <w:r>
+        <w:rPr>
+          <w:rFonts w:ascii="TT159t00" w:hAnsi="TT159t00" w:cs="TT159t00"/>
+          <w:color w:val="FF0000"/>
         </w:rPr>
         <w:t xml:space="preserve">estado da tarefa (não iniciada, em progresso, terminada). </w:t>
       </w:r>
@@ -853,8 +867,6 @@
         </w:rPr>
         <w:t>5. Alterar dados do projeto de que é owner</w:t>
       </w:r>
-      <w:bookmarkStart w:id="0" w:name="_GoBack"/>
-      <w:bookmarkEnd w:id="0"/>
     </w:p>
     <w:p>
       <w:pPr>
@@ -947,7 +959,20 @@
         <w:rPr>
           <w:rFonts w:ascii="TT159t00" w:hAnsi="TT159t00" w:cs="TT159t00"/>
         </w:rPr>
-        <w:t>9. Alterar qualquer tipo de informação respeitante às listas e às tarefas</w:t>
+        <w:t xml:space="preserve">9. Alterar qualquer tipo de informação respeitante </w:t>
+      </w:r>
+      <w:r>
+        <w:rPr>
+          <w:rFonts w:ascii="TT159t00" w:hAnsi="TT159t00" w:cs="TT159t00"/>
+          <w:color w:val="FF0000"/>
+        </w:rPr>
+        <w:t>às listas</w:t>
+      </w:r>
+      <w:r>
+        <w:rPr>
+          <w:rFonts w:ascii="TT159t00" w:hAnsi="TT159t00" w:cs="TT159t00"/>
+        </w:rPr>
+        <w:t xml:space="preserve"> e às tarefas</w:t>
       </w:r>
     </w:p>
     <w:p>
@@ -1000,79 +1025,79 @@
           <w:rFonts w:ascii="TT159t00" w:hAnsi="TT159t00" w:cs="TT159t00"/>
           <w:color w:val="FF0000"/>
         </w:rPr>
+        <w:t>11. Visualizar a lista de projetos do utilizador, indicando o título, data de início e a data de</w:t>
+      </w:r>
+    </w:p>
+    <w:p>
+      <w:pPr>
+        <w:autoSpaceDE w:val="0"/>
+        <w:autoSpaceDN w:val="0"/>
+        <w:adjustRightInd w:val="0"/>
+        <w:spacing w:after="0" w:line="240" w:lineRule="auto"/>
+        <w:rPr>
+          <w:rFonts w:ascii="TT159t00" w:hAnsi="TT159t00" w:cs="TT159t00"/>
+          <w:color w:val="FF0000"/>
+        </w:rPr>
+      </w:pPr>
+      <w:r>
+        <w:rPr>
+          <w:rFonts w:ascii="TT159t00" w:hAnsi="TT159t00" w:cs="TT159t00"/>
+          <w:color w:val="FF0000"/>
+        </w:rPr>
+        <w:t>fim do projeto</w:t>
+      </w:r>
+    </w:p>
+    <w:p>
+      <w:pPr>
+        <w:autoSpaceDE w:val="0"/>
+        <w:autoSpaceDN w:val="0"/>
+        <w:adjustRightInd w:val="0"/>
+        <w:spacing w:after="0" w:line="240" w:lineRule="auto"/>
+        <w:rPr>
+          <w:rFonts w:ascii="TT159t00" w:hAnsi="TT159t00" w:cs="TT159t00"/>
+          <w:color w:val="FF0000"/>
+        </w:rPr>
+      </w:pPr>
+      <w:r>
+        <w:rPr>
+          <w:rFonts w:ascii="TT159t00" w:hAnsi="TT159t00" w:cs="TT159t00"/>
+          <w:color w:val="FF0000"/>
+        </w:rPr>
+        <w:t>12. Selecionar um projeto para edição</w:t>
+      </w:r>
+    </w:p>
+    <w:p>
+      <w:pPr>
+        <w:autoSpaceDE w:val="0"/>
+        <w:autoSpaceDN w:val="0"/>
+        <w:adjustRightInd w:val="0"/>
+        <w:spacing w:after="0" w:line="240" w:lineRule="auto"/>
+        <w:rPr>
+          <w:rFonts w:ascii="TT159t00" w:hAnsi="TT159t00" w:cs="TT159t00"/>
+        </w:rPr>
+      </w:pPr>
+      <w:r>
+        <w:rPr>
+          <w:rFonts w:ascii="TT159t00" w:hAnsi="TT159t00" w:cs="TT159t00"/>
+        </w:rPr>
+        <w:t>13. Listar todas as tarefas do projeto (título, prioridade, data de fim, estado, utilizador</w:t>
+      </w:r>
+    </w:p>
+    <w:p>
+      <w:pPr>
+        <w:autoSpaceDE w:val="0"/>
+        <w:autoSpaceDN w:val="0"/>
+        <w:adjustRightInd w:val="0"/>
+        <w:spacing w:after="0" w:line="240" w:lineRule="auto"/>
+        <w:rPr>
+          <w:rFonts w:ascii="TT159t00" w:hAnsi="TT159t00" w:cs="TT159t00"/>
+        </w:rPr>
+      </w:pPr>
+      <w:r>
+        <w:rPr>
+          <w:rFonts w:ascii="TT159t00" w:hAnsi="TT159t00" w:cs="TT159t00"/>
+        </w:rPr>
         <w:lastRenderedPageBreak/>
-        <w:t>11. Visualizar a lista de projetos do utilizador, indicando o título, data de início e a data de</w:t>
-      </w:r>
-    </w:p>
-    <w:p>
-      <w:pPr>
-        <w:autoSpaceDE w:val="0"/>
-        <w:autoSpaceDN w:val="0"/>
-        <w:adjustRightInd w:val="0"/>
-        <w:spacing w:after="0" w:line="240" w:lineRule="auto"/>
-        <w:rPr>
-          <w:rFonts w:ascii="TT159t00" w:hAnsi="TT159t00" w:cs="TT159t00"/>
-          <w:color w:val="FF0000"/>
-        </w:rPr>
-      </w:pPr>
-      <w:r>
-        <w:rPr>
-          <w:rFonts w:ascii="TT159t00" w:hAnsi="TT159t00" w:cs="TT159t00"/>
-          <w:color w:val="FF0000"/>
-        </w:rPr>
-        <w:t>fim do projeto</w:t>
-      </w:r>
-    </w:p>
-    <w:p>
-      <w:pPr>
-        <w:autoSpaceDE w:val="0"/>
-        <w:autoSpaceDN w:val="0"/>
-        <w:adjustRightInd w:val="0"/>
-        <w:spacing w:after="0" w:line="240" w:lineRule="auto"/>
-        <w:rPr>
-          <w:rFonts w:ascii="TT159t00" w:hAnsi="TT159t00" w:cs="TT159t00"/>
-          <w:color w:val="FF0000"/>
-        </w:rPr>
-      </w:pPr>
-      <w:r>
-        <w:rPr>
-          <w:rFonts w:ascii="TT159t00" w:hAnsi="TT159t00" w:cs="TT159t00"/>
-          <w:color w:val="FF0000"/>
-        </w:rPr>
-        <w:t>12. Selecionar um projeto para edição</w:t>
-      </w:r>
-    </w:p>
-    <w:p>
-      <w:pPr>
-        <w:autoSpaceDE w:val="0"/>
-        <w:autoSpaceDN w:val="0"/>
-        <w:adjustRightInd w:val="0"/>
-        <w:spacing w:after="0" w:line="240" w:lineRule="auto"/>
-        <w:rPr>
-          <w:rFonts w:ascii="TT159t00" w:hAnsi="TT159t00" w:cs="TT159t00"/>
-        </w:rPr>
-      </w:pPr>
-      <w:r>
-        <w:rPr>
-          <w:rFonts w:ascii="TT159t00" w:hAnsi="TT159t00" w:cs="TT159t00"/>
-        </w:rPr>
-        <w:t>13. Listar todas as tarefas do projeto (título, prioridade, data de fim, estado, utilizador</w:t>
-      </w:r>
-    </w:p>
-    <w:p>
-      <w:pPr>
-        <w:autoSpaceDE w:val="0"/>
-        <w:autoSpaceDN w:val="0"/>
-        <w:adjustRightInd w:val="0"/>
-        <w:spacing w:after="0" w:line="240" w:lineRule="auto"/>
-        <w:rPr>
-          <w:rFonts w:ascii="TT159t00" w:hAnsi="TT159t00" w:cs="TT159t00"/>
-        </w:rPr>
-      </w:pPr>
-      <w:r>
-        <w:rPr>
-          <w:rFonts w:ascii="TT159t00" w:hAnsi="TT159t00" w:cs="TT159t00"/>
-        </w:rPr>
         <w:t>associado)</w:t>
       </w:r>
     </w:p>
@@ -1310,8 +1335,368 @@
         <w:rPr>
           <w:rFonts w:ascii="TT159t00" w:hAnsi="TT159t00" w:cs="TT159t00"/>
         </w:rPr>
-        <w:t>JTables</w:t>
-      </w:r>
+        <w:t>J</w:t>
+      </w:r>
+      <w:r>
+        <w:rPr>
+          <w:rFonts w:ascii="TT159t00" w:hAnsi="TT159t00" w:cs="TT159t00"/>
+        </w:rPr>
+        <w:t>t</w:t>
+      </w:r>
+      <w:r>
+        <w:rPr>
+          <w:rFonts w:ascii="TT159t00" w:hAnsi="TT159t00" w:cs="TT159t00"/>
+        </w:rPr>
+        <w:t>ables</w:t>
+      </w:r>
+    </w:p>
+    <w:p>
+      <w:pPr>
+        <w:autoSpaceDE w:val="0"/>
+        <w:autoSpaceDN w:val="0"/>
+        <w:adjustRightInd w:val="0"/>
+        <w:spacing w:after="0" w:line="240" w:lineRule="auto"/>
+        <w:rPr>
+          <w:rFonts w:ascii="TT159t00" w:hAnsi="TT159t00" w:cs="TT159t00"/>
+        </w:rPr>
+      </w:pPr>
+    </w:p>
+    <w:p>
+      <w:pPr>
+        <w:autoSpaceDE w:val="0"/>
+        <w:autoSpaceDN w:val="0"/>
+        <w:adjustRightInd w:val="0"/>
+        <w:spacing w:after="0" w:line="240" w:lineRule="auto"/>
+        <w:rPr>
+          <w:rFonts w:ascii="TT159t00" w:hAnsi="TT159t00" w:cs="TT159t00"/>
+          <w:lang w:val="en-US"/>
+        </w:rPr>
+      </w:pPr>
+      <w:r>
+        <w:rPr>
+          <w:rFonts w:ascii="TT159t00" w:hAnsi="TT159t00" w:cs="TT159t00"/>
+          <w:lang w:val="en-US"/>
+        </w:rPr>
+        <w:t>Events</w:t>
+      </w:r>
+    </w:p>
+    <w:p>
+      <w:pPr>
+        <w:autoSpaceDE w:val="0"/>
+        <w:autoSpaceDN w:val="0"/>
+        <w:adjustRightInd w:val="0"/>
+        <w:spacing w:after="0" w:line="240" w:lineRule="auto"/>
+        <w:rPr>
+          <w:rFonts w:ascii="TT159t00" w:hAnsi="TT159t00" w:cs="TT159t00"/>
+          <w:lang w:val="en-US"/>
+        </w:rPr>
+      </w:pPr>
+      <w:r>
+        <w:rPr>
+          <w:rFonts w:ascii="TT159t00" w:hAnsi="TT159t00" w:cs="TT159t00"/>
+          <w:lang w:val="en-US"/>
+        </w:rPr>
+        <w:t xml:space="preserve">        </w:t>
+      </w:r>
+      <w:proofErr w:type="spellStart"/>
+      <w:proofErr w:type="gramStart"/>
+      <w:r>
+        <w:rPr>
+          <w:rFonts w:ascii="TT159t00" w:hAnsi="TT159t00" w:cs="TT159t00"/>
+          <w:lang w:val="en-US"/>
+        </w:rPr>
+        <w:t>tableProjects.getSelectionModel</w:t>
+      </w:r>
+      <w:proofErr w:type="spellEnd"/>
+      <w:r>
+        <w:rPr>
+          <w:rFonts w:ascii="TT159t00" w:hAnsi="TT159t00" w:cs="TT159t00"/>
+          <w:lang w:val="en-US"/>
+        </w:rPr>
+        <w:t>(</w:t>
+      </w:r>
+      <w:proofErr w:type="gramEnd"/>
+      <w:r>
+        <w:rPr>
+          <w:rFonts w:ascii="TT159t00" w:hAnsi="TT159t00" w:cs="TT159t00"/>
+          <w:lang w:val="en-US"/>
+        </w:rPr>
+        <w:t>).</w:t>
+      </w:r>
+      <w:proofErr w:type="spellStart"/>
+      <w:r>
+        <w:rPr>
+          <w:rFonts w:ascii="TT159t00" w:hAnsi="TT159t00" w:cs="TT159t00"/>
+          <w:lang w:val="en-US"/>
+        </w:rPr>
+        <w:t>addListSelectionListener</w:t>
+      </w:r>
+      <w:proofErr w:type="spellEnd"/>
+      <w:r>
+        <w:rPr>
+          <w:rFonts w:ascii="TT159t00" w:hAnsi="TT159t00" w:cs="TT159t00"/>
+          <w:lang w:val="en-US"/>
+        </w:rPr>
+        <w:t xml:space="preserve">(new </w:t>
+      </w:r>
+      <w:proofErr w:type="spellStart"/>
+      <w:r>
+        <w:rPr>
+          <w:rFonts w:ascii="TT159t00" w:hAnsi="TT159t00" w:cs="TT159t00"/>
+          <w:lang w:val="en-US"/>
+        </w:rPr>
+        <w:t>ListSelectionListener</w:t>
+      </w:r>
+      <w:proofErr w:type="spellEnd"/>
+      <w:r>
+        <w:rPr>
+          <w:rFonts w:ascii="TT159t00" w:hAnsi="TT159t00" w:cs="TT159t00"/>
+          <w:lang w:val="en-US"/>
+        </w:rPr>
+        <w:t>() {</w:t>
+      </w:r>
+    </w:p>
+    <w:p>
+      <w:pPr>
+        <w:autoSpaceDE w:val="0"/>
+        <w:autoSpaceDN w:val="0"/>
+        <w:adjustRightInd w:val="0"/>
+        <w:spacing w:after="0" w:line="240" w:lineRule="auto"/>
+        <w:rPr>
+          <w:rFonts w:ascii="TT159t00" w:hAnsi="TT159t00" w:cs="TT159t00"/>
+          <w:lang w:val="en-US"/>
+        </w:rPr>
+      </w:pPr>
+      <w:r>
+        <w:rPr>
+          <w:rFonts w:ascii="TT159t00" w:hAnsi="TT159t00" w:cs="TT159t00"/>
+          <w:lang w:val="en-US"/>
+        </w:rPr>
+        <w:t xml:space="preserve">            @Override</w:t>
+      </w:r>
+    </w:p>
+    <w:p>
+      <w:pPr>
+        <w:autoSpaceDE w:val="0"/>
+        <w:autoSpaceDN w:val="0"/>
+        <w:adjustRightInd w:val="0"/>
+        <w:spacing w:after="0" w:line="240" w:lineRule="auto"/>
+        <w:rPr>
+          <w:rFonts w:ascii="TT159t00" w:hAnsi="TT159t00" w:cs="TT159t00"/>
+          <w:lang w:val="en-US"/>
+        </w:rPr>
+      </w:pPr>
+      <w:r>
+        <w:rPr>
+          <w:rFonts w:ascii="TT159t00" w:hAnsi="TT159t00" w:cs="TT159t00"/>
+          <w:lang w:val="en-US"/>
+        </w:rPr>
+        <w:t xml:space="preserve">            </w:t>
+      </w:r>
+      <w:proofErr w:type="gramStart"/>
+      <w:r>
+        <w:rPr>
+          <w:rFonts w:ascii="TT159t00" w:hAnsi="TT159t00" w:cs="TT159t00"/>
+          <w:lang w:val="en-US"/>
+        </w:rPr>
+        <w:t>public</w:t>
+      </w:r>
+      <w:proofErr w:type="gramEnd"/>
+      <w:r>
+        <w:rPr>
+          <w:rFonts w:ascii="TT159t00" w:hAnsi="TT159t00" w:cs="TT159t00"/>
+          <w:lang w:val="en-US"/>
+        </w:rPr>
+        <w:t xml:space="preserve"> void </w:t>
+      </w:r>
+      <w:proofErr w:type="spellStart"/>
+      <w:r>
+        <w:rPr>
+          <w:rFonts w:ascii="TT159t00" w:hAnsi="TT159t00" w:cs="TT159t00"/>
+          <w:lang w:val="en-US"/>
+        </w:rPr>
+        <w:t>valueChanged</w:t>
+      </w:r>
+      <w:proofErr w:type="spellEnd"/>
+      <w:r>
+        <w:rPr>
+          <w:rFonts w:ascii="TT159t00" w:hAnsi="TT159t00" w:cs="TT159t00"/>
+          <w:lang w:val="en-US"/>
+        </w:rPr>
+        <w:t>(</w:t>
+      </w:r>
+      <w:proofErr w:type="spellStart"/>
+      <w:r>
+        <w:rPr>
+          <w:rFonts w:ascii="TT159t00" w:hAnsi="TT159t00" w:cs="TT159t00"/>
+          <w:lang w:val="en-US"/>
+        </w:rPr>
+        <w:t>ListSelectionEvent</w:t>
+      </w:r>
+      <w:proofErr w:type="spellEnd"/>
+      <w:r>
+        <w:rPr>
+          <w:rFonts w:ascii="TT159t00" w:hAnsi="TT159t00" w:cs="TT159t00"/>
+          <w:lang w:val="en-US"/>
+        </w:rPr>
+        <w:t xml:space="preserve"> event) {</w:t>
+      </w:r>
+    </w:p>
+    <w:p>
+      <w:pPr>
+        <w:autoSpaceDE w:val="0"/>
+        <w:autoSpaceDN w:val="0"/>
+        <w:adjustRightInd w:val="0"/>
+        <w:spacing w:after="0" w:line="240" w:lineRule="auto"/>
+        <w:rPr>
+          <w:rFonts w:ascii="TT159t00" w:hAnsi="TT159t00" w:cs="TT159t00"/>
+        </w:rPr>
+      </w:pPr>
+      <w:r>
+        <w:rPr>
+          <w:rFonts w:ascii="TT159t00" w:hAnsi="TT159t00" w:cs="TT159t00"/>
+          <w:lang w:val="en-US"/>
+        </w:rPr>
+        <w:t xml:space="preserve">                </w:t>
+      </w:r>
+      <w:r>
+        <w:rPr>
+          <w:rFonts w:ascii="TT159t00" w:hAnsi="TT159t00" w:cs="TT159t00"/>
+        </w:rPr>
+        <w:t>EnableBtnCreateTaskList();</w:t>
+      </w:r>
+    </w:p>
+    <w:p>
+      <w:pPr>
+        <w:autoSpaceDE w:val="0"/>
+        <w:autoSpaceDN w:val="0"/>
+        <w:adjustRightInd w:val="0"/>
+        <w:spacing w:after="0" w:line="240" w:lineRule="auto"/>
+        <w:rPr>
+          <w:rFonts w:ascii="TT159t00" w:hAnsi="TT159t00" w:cs="TT159t00"/>
+        </w:rPr>
+      </w:pPr>
+      <w:r>
+        <w:rPr>
+          <w:rFonts w:ascii="TT159t00" w:hAnsi="TT159t00" w:cs="TT159t00"/>
+        </w:rPr>
+        <w:t xml:space="preserve">                 </w:t>
+      </w:r>
+    </w:p>
+    <w:p>
+      <w:pPr>
+        <w:autoSpaceDE w:val="0"/>
+        <w:autoSpaceDN w:val="0"/>
+        <w:adjustRightInd w:val="0"/>
+        <w:spacing w:after="0" w:line="240" w:lineRule="auto"/>
+        <w:rPr>
+          <w:rFonts w:ascii="TT159t00" w:hAnsi="TT159t00" w:cs="TT159t00"/>
+        </w:rPr>
+      </w:pPr>
+      <w:r>
+        <w:rPr>
+          <w:rFonts w:ascii="TT159t00" w:hAnsi="TT159t00" w:cs="TT159t00"/>
+        </w:rPr>
+        <w:t xml:space="preserve">            }</w:t>
+      </w:r>
+    </w:p>
+    <w:p>
+      <w:pPr>
+        <w:autoSpaceDE w:val="0"/>
+        <w:autoSpaceDN w:val="0"/>
+        <w:adjustRightInd w:val="0"/>
+        <w:spacing w:after="0" w:line="240" w:lineRule="auto"/>
+        <w:rPr>
+          <w:rFonts w:ascii="TT159t00" w:hAnsi="TT159t00" w:cs="TT159t00"/>
+        </w:rPr>
+      </w:pPr>
+      <w:r>
+        <w:rPr>
+          <w:rFonts w:ascii="TT159t00" w:hAnsi="TT159t00" w:cs="TT159t00"/>
+        </w:rPr>
+        <w:t xml:space="preserve">        });</w:t>
+      </w:r>
+    </w:p>
+    <w:p>
+      <w:pPr>
+        <w:pStyle w:val="Heading1"/>
+      </w:pPr>
+      <w:hyperlink r:id="rId5" w:history="1">
+        <w:r>
+          <w:rPr>
+            <w:rStyle w:val="Hyperlink"/>
+            <w:lang w:val="en-US"/>
+          </w:rPr>
+          <w:t xml:space="preserve">Programmatically select a row in </w:t>
+        </w:r>
+        <w:proofErr w:type="spellStart"/>
+        <w:r>
+          <w:rPr>
+            <w:rStyle w:val="Hyperlink"/>
+            <w:lang w:val="en-US"/>
+          </w:rPr>
+          <w:t>JTable</w:t>
+        </w:r>
+        <w:proofErr w:type="spellEnd"/>
+      </w:hyperlink>
+    </w:p>
+    <w:p>
+      <w:pPr>
+        <w:tabs>
+          <w:tab w:val="left" w:pos="916"/>
+          <w:tab w:val="left" w:pos="1832"/>
+          <w:tab w:val="left" w:pos="2748"/>
+          <w:tab w:val="left" w:pos="3664"/>
+          <w:tab w:val="left" w:pos="4580"/>
+          <w:tab w:val="left" w:pos="5496"/>
+          <w:tab w:val="left" w:pos="6412"/>
+          <w:tab w:val="left" w:pos="7328"/>
+          <w:tab w:val="left" w:pos="8244"/>
+          <w:tab w:val="left" w:pos="9160"/>
+          <w:tab w:val="left" w:pos="10076"/>
+          <w:tab w:val="left" w:pos="10992"/>
+          <w:tab w:val="left" w:pos="11908"/>
+          <w:tab w:val="left" w:pos="12824"/>
+          <w:tab w:val="left" w:pos="13740"/>
+          <w:tab w:val="left" w:pos="14656"/>
+        </w:tabs>
+        <w:spacing w:after="0" w:line="240" w:lineRule="auto"/>
+        <w:rPr>
+          <w:rFonts w:ascii="Courier New" w:eastAsia="Times New Roman" w:hAnsi="Courier New" w:cs="Courier New"/>
+          <w:sz w:val="20"/>
+          <w:szCs w:val="20"/>
+          <w:lang w:eastAsia="pt-PT"/>
+        </w:rPr>
+      </w:pPr>
+      <w:r>
+        <w:rPr>
+          <w:rFonts w:ascii="Courier New" w:eastAsia="Times New Roman" w:hAnsi="Courier New" w:cs="Courier New"/>
+          <w:sz w:val="20"/>
+          <w:szCs w:val="20"/>
+          <w:lang w:eastAsia="pt-PT"/>
+        </w:rPr>
+        <w:t>table.setRowSelectionInterval(0, 0);</w:t>
+      </w:r>
+    </w:p>
+    <w:p>
+      <w:pPr>
+        <w:pStyle w:val="Heading1"/>
+        <w:rPr>
+          <w:lang w:val="en-US"/>
+        </w:rPr>
+      </w:pPr>
+    </w:p>
+    <w:p>
+      <w:pPr>
+        <w:autoSpaceDE w:val="0"/>
+        <w:autoSpaceDN w:val="0"/>
+        <w:adjustRightInd w:val="0"/>
+        <w:spacing w:after="0" w:line="240" w:lineRule="auto"/>
+        <w:rPr>
+          <w:rFonts w:ascii="TT159t00" w:hAnsi="TT159t00" w:cs="TT159t00"/>
+          <w:lang w:val="en-US"/>
+        </w:rPr>
+      </w:pPr>
     </w:p>
     <w:p>
       <w:pPr>
@@ -1323,7 +1708,7 @@
           <w:rStyle w:val="Hyperlink"/>
         </w:rPr>
       </w:pPr>
-      <w:hyperlink r:id="rId5" w:history="1">
+      <w:hyperlink r:id="rId6" w:history="1">
         <w:r>
           <w:rPr>
             <w:rStyle w:val="Hyperlink"/>
@@ -1350,6 +1735,55 @@
         <w:adjustRightInd w:val="0"/>
         <w:spacing w:after="0" w:line="240" w:lineRule="auto"/>
         <w:rPr>
+          <w:rStyle w:val="Hyperlink"/>
+          <w:lang w:val="en-US"/>
+        </w:rPr>
+      </w:pPr>
+      <w:r>
+        <w:rPr>
+          <w:rFonts w:ascii="TT159t00" w:hAnsi="TT159t00" w:cs="TT159t00"/>
+        </w:rPr>
+        <w:t>Columns Width</w:t>
+      </w:r>
+    </w:p>
+    <w:p>
+      <w:pPr>
+        <w:autoSpaceDE w:val="0"/>
+        <w:autoSpaceDN w:val="0"/>
+        <w:adjustRightInd w:val="0"/>
+        <w:spacing w:after="0" w:line="240" w:lineRule="auto"/>
+        <w:rPr>
+          <w:rStyle w:val="Hyperlink"/>
+          <w:lang w:val="en-US"/>
+        </w:rPr>
+      </w:pPr>
+      <w:r>
+        <w:rPr>
+          <w:rStyle w:val="Hyperlink"/>
+          <w:lang w:val="en-US"/>
+        </w:rPr>
+        <w:t>https://stackoverflow.com/questions/17627431/auto-resizing-the-jtable-column-widths</w:t>
+      </w:r>
+    </w:p>
+    <w:p>
+      <w:pPr>
+        <w:autoSpaceDE w:val="0"/>
+        <w:autoSpaceDN w:val="0"/>
+        <w:adjustRightInd w:val="0"/>
+        <w:spacing w:after="0" w:line="240" w:lineRule="auto"/>
+        <w:rPr>
+          <w:rStyle w:val="Hyperlink"/>
+          <w:lang w:val="en-US"/>
+        </w:rPr>
+      </w:pPr>
+    </w:p>
+    <w:p>
+      <w:pPr>
+        <w:autoSpaceDE w:val="0"/>
+        <w:autoSpaceDN w:val="0"/>
+        <w:adjustRightInd w:val="0"/>
+        <w:spacing w:after="0" w:line="240" w:lineRule="auto"/>
+        <w:rPr>
           <w:rFonts w:ascii="TT159t00" w:hAnsi="TT159t00" w:cs="TT159t00"/>
           <w:lang w:val="en-US"/>
         </w:rPr>
@@ -1373,7 +1807,7 @@
           <w:lang w:val="en-US"/>
         </w:rPr>
       </w:pPr>
-      <w:hyperlink r:id="rId6" w:history="1">
+      <w:hyperlink r:id="rId7" w:history="1">
         <w:r>
           <w:rPr>
             <w:rStyle w:val="Hyperlink"/>
@@ -1393,7 +1827,7 @@
           <w:lang w:val="en-US"/>
         </w:rPr>
       </w:pPr>
-      <w:hyperlink r:id="rId7" w:history="1">
+      <w:hyperlink r:id="rId8" w:history="1">
         <w:r>
           <w:rPr>
             <w:rStyle w:val="Hyperlink"/>
@@ -1441,7 +1875,7 @@
           <w:lang w:val="en-US"/>
         </w:rPr>
       </w:pPr>
-      <w:hyperlink r:id="rId8" w:history="1">
+      <w:hyperlink r:id="rId9" w:history="1">
         <w:r>
           <w:rPr>
             <w:rStyle w:val="Hyperlink"/>
@@ -1502,7 +1936,7 @@
           <w:lang w:val="en-US"/>
         </w:rPr>
       </w:pPr>
-      <w:hyperlink r:id="rId9" w:history="1">
+      <w:hyperlink r:id="rId10" w:history="1">
         <w:r>
           <w:rPr>
             <w:rStyle w:val="Hyperlink"/>
@@ -1561,7 +1995,7 @@
           <w:lang w:val="en-US"/>
         </w:rPr>
       </w:pPr>
-      <w:hyperlink r:id="rId10" w:history="1">
+      <w:hyperlink r:id="rId11" w:history="1">
         <w:r>
           <w:rPr>
             <w:rStyle w:val="Hyperlink"/>
@@ -1628,7 +2062,7 @@
           <w:lang w:val="en-US"/>
         </w:rPr>
       </w:pPr>
-      <w:hyperlink r:id="rId11" w:history="1">
+      <w:hyperlink r:id="rId12" w:history="1">
         <w:r>
           <w:rPr>
             <w:rStyle w:val="Hyperlink"/>
@@ -1692,7 +2126,7 @@
           <w:lang w:val="en-US"/>
         </w:rPr>
       </w:pPr>
-      <w:hyperlink r:id="rId12" w:history="1">
+      <w:hyperlink r:id="rId13" w:history="1">
         <w:r>
           <w:rPr>
             <w:rStyle w:val="Hyperlink"/>
@@ -1776,7 +2210,7 @@
           <w:lang w:val="en-US"/>
         </w:rPr>
       </w:pPr>
-      <w:hyperlink r:id="rId13" w:history="1">
+      <w:hyperlink r:id="rId14" w:history="1">
         <w:r>
           <w:rPr>
             <w:rStyle w:val="Hyperlink"/>
@@ -1827,7 +2261,6 @@
         <w:spacing w:after="0" w:line="240" w:lineRule="auto"/>
       </w:pPr>
       <w:r>
-        <w:lastRenderedPageBreak/>
         <w:t>ComboBox AddItem</w:t>
       </w:r>
     </w:p>
@@ -1838,7 +2271,7 @@
         <w:adjustRightInd w:val="0"/>
         <w:spacing w:after="0" w:line="240" w:lineRule="auto"/>
       </w:pPr>
-      <w:hyperlink r:id="rId14" w:history="1">
+      <w:hyperlink r:id="rId15" w:history="1">
         <w:r>
           <w:rPr>
             <w:rStyle w:val="Hyperlink"/>
@@ -1881,11 +2314,11 @@
         <w:adjustRightInd w:val="0"/>
         <w:spacing w:after="0" w:line="240" w:lineRule="auto"/>
       </w:pPr>
-      <w:hyperlink r:id="rId15" w:history="1"/>
+      <w:hyperlink r:id="rId16" w:history="1"/>
       <w:r>
         <w:t xml:space="preserve"> </w:t>
       </w:r>
-      <w:hyperlink r:id="rId16" w:history="1">
+      <w:hyperlink r:id="rId17" w:history="1">
         <w:r>
           <w:rPr>
             <w:rStyle w:val="Hyperlink"/>
@@ -1901,7 +2334,7 @@
         <w:adjustRightInd w:val="0"/>
         <w:spacing w:after="0" w:line="240" w:lineRule="auto"/>
       </w:pPr>
-      <w:hyperlink r:id="rId17" w:history="1">
+      <w:hyperlink r:id="rId18" w:history="1">
         <w:r>
           <w:rPr>
             <w:rStyle w:val="Hyperlink"/>
@@ -1925,6 +2358,72 @@
         <w:adjustRightInd w:val="0"/>
         <w:spacing w:after="0" w:line="240" w:lineRule="auto"/>
       </w:pPr>
+      <w:r>
+        <w:t xml:space="preserve">Usar </w:t>
+      </w:r>
+      <w:r>
+        <w:t>Validacoes.FormatDate(</w:t>
+      </w:r>
+      <w:r>
+        <w:t>Date Type</w:t>
+      </w:r>
+      <w:r>
+        <w:t>),</w:t>
+      </w:r>
+    </w:p>
+    <w:p>
+      <w:pPr>
+        <w:autoSpaceDE w:val="0"/>
+        <w:autoSpaceDN w:val="0"/>
+        <w:adjustRightInd w:val="0"/>
+        <w:spacing w:after="0" w:line="240" w:lineRule="auto"/>
+      </w:pPr>
+    </w:p>
+    <w:p>
+      <w:pPr>
+        <w:autoSpaceDE w:val="0"/>
+        <w:autoSpaceDN w:val="0"/>
+        <w:adjustRightInd w:val="0"/>
+        <w:spacing w:after="0" w:line="240" w:lineRule="auto"/>
+      </w:pPr>
+    </w:p>
+    <w:p>
+      <w:pPr>
+        <w:autoSpaceDE w:val="0"/>
+        <w:autoSpaceDN w:val="0"/>
+        <w:adjustRightInd w:val="0"/>
+        <w:spacing w:after="0" w:line="240" w:lineRule="auto"/>
+      </w:pPr>
+      <w:r>
+        <w:t>Jdialog Fixed Size</w:t>
+      </w:r>
+    </w:p>
+    <w:p>
+      <w:pPr>
+        <w:autoSpaceDE w:val="0"/>
+        <w:autoSpaceDN w:val="0"/>
+        <w:adjustRightInd w:val="0"/>
+        <w:spacing w:after="0" w:line="240" w:lineRule="auto"/>
+      </w:pPr>
+      <w:hyperlink r:id="rId19" w:history="1">
+        <w:r>
+          <w:rPr>
+            <w:rStyle w:val="Hyperlink"/>
+          </w:rPr>
+          <w:t>https://coderanch.com/t/341199/java/fixed-size-jDialog</w:t>
+        </w:r>
+      </w:hyperlink>
+    </w:p>
+    <w:p>
+      <w:pPr>
+        <w:autoSpaceDE w:val="0"/>
+        <w:autoSpaceDN w:val="0"/>
+        <w:adjustRightInd w:val="0"/>
+        <w:spacing w:after="0" w:line="240" w:lineRule="auto"/>
+      </w:pPr>
+      <w:r>
+        <w:t>Exceptions</w:t>
+      </w:r>
     </w:p>
     <w:p>
       <w:pPr>
@@ -1936,7 +2435,7 @@
     </w:p>
     <w:sectPr>
       <w:pgSz w:w="11906" w:h="16838"/>
-      <w:pgMar w:top="1417" w:right="1701" w:bottom="1417" w:left="720" w:header="708" w:footer="708" w:gutter="0"/>
+      <w:pgMar w:top="450" w:right="1701" w:bottom="1417" w:left="720" w:header="708" w:footer="708" w:gutter="0"/>
       <w:cols w:space="708"/>
       <w:docGrid w:linePitch="360"/>
     </w:sectPr>
@@ -2576,6 +3075,27 @@
     <w:qFormat/>
     <w:rsid w:val="00E367D1"/>
   </w:style>
+  <w:style w:type="paragraph" w:styleId="Heading1">
+    <w:name w:val="heading 1"/>
+    <w:basedOn w:val="Normal"/>
+    <w:link w:val="Heading1Char"/>
+    <w:uiPriority w:val="9"/>
+    <w:qFormat/>
+    <w:rsid w:val="00547816"/>
+    <w:pPr>
+      <w:spacing w:before="100" w:beforeAutospacing="1" w:after="100" w:afterAutospacing="1" w:line="240" w:lineRule="auto"/>
+      <w:outlineLvl w:val="0"/>
+    </w:pPr>
+    <w:rPr>
+      <w:rFonts w:ascii="Times New Roman" w:eastAsia="Times New Roman" w:hAnsi="Times New Roman" w:cs="Times New Roman"/>
+      <w:b/>
+      <w:bCs/>
+      <w:kern w:val="36"/>
+      <w:sz w:val="48"/>
+      <w:szCs w:val="48"/>
+      <w:lang w:eastAsia="pt-PT"/>
+    </w:rPr>
+  </w:style>
   <w:style w:type="character" w:default="1" w:styleId="DefaultParagraphFont">
     <w:name w:val="Default Paragraph Font"/>
     <w:uiPriority w:val="1"/>
@@ -2624,6 +3144,87 @@
       <w:color w:val="0563C1" w:themeColor="hyperlink"/>
       <w:u w:val="single"/>
     </w:rPr>
+  </w:style>
+  <w:style w:type="character" w:customStyle="1" w:styleId="Heading1Char">
+    <w:name w:val="Heading 1 Char"/>
+    <w:basedOn w:val="DefaultParagraphFont"/>
+    <w:link w:val="Heading1"/>
+    <w:uiPriority w:val="9"/>
+    <w:rsid w:val="00547816"/>
+    <w:rPr>
+      <w:rFonts w:ascii="Times New Roman" w:eastAsia="Times New Roman" w:hAnsi="Times New Roman" w:cs="Times New Roman"/>
+      <w:b/>
+      <w:bCs/>
+      <w:kern w:val="36"/>
+      <w:sz w:val="48"/>
+      <w:szCs w:val="48"/>
+      <w:lang w:eastAsia="pt-PT"/>
+    </w:rPr>
+  </w:style>
+  <w:style w:type="paragraph" w:styleId="HTMLPreformatted">
+    <w:name w:val="HTML Preformatted"/>
+    <w:basedOn w:val="Normal"/>
+    <w:link w:val="HTMLPreformattedChar"/>
+    <w:uiPriority w:val="99"/>
+    <w:semiHidden/>
+    <w:unhideWhenUsed/>
+    <w:rsid w:val="00547816"/>
+    <w:pPr>
+      <w:tabs>
+        <w:tab w:val="left" w:pos="916"/>
+        <w:tab w:val="left" w:pos="1832"/>
+        <w:tab w:val="left" w:pos="2748"/>
+        <w:tab w:val="left" w:pos="3664"/>
+        <w:tab w:val="left" w:pos="4580"/>
+        <w:tab w:val="left" w:pos="5496"/>
+        <w:tab w:val="left" w:pos="6412"/>
+        <w:tab w:val="left" w:pos="7328"/>
+        <w:tab w:val="left" w:pos="8244"/>
+        <w:tab w:val="left" w:pos="9160"/>
+        <w:tab w:val="left" w:pos="10076"/>
+        <w:tab w:val="left" w:pos="10992"/>
+        <w:tab w:val="left" w:pos="11908"/>
+        <w:tab w:val="left" w:pos="12824"/>
+        <w:tab w:val="left" w:pos="13740"/>
+        <w:tab w:val="left" w:pos="14656"/>
+      </w:tabs>
+      <w:spacing w:after="0" w:line="240" w:lineRule="auto"/>
+    </w:pPr>
+    <w:rPr>
+      <w:rFonts w:ascii="Courier New" w:eastAsia="Times New Roman" w:hAnsi="Courier New" w:cs="Courier New"/>
+      <w:sz w:val="20"/>
+      <w:szCs w:val="20"/>
+      <w:lang w:eastAsia="pt-PT"/>
+    </w:rPr>
+  </w:style>
+  <w:style w:type="character" w:customStyle="1" w:styleId="HTMLPreformattedChar">
+    <w:name w:val="HTML Preformatted Char"/>
+    <w:basedOn w:val="DefaultParagraphFont"/>
+    <w:link w:val="HTMLPreformatted"/>
+    <w:uiPriority w:val="99"/>
+    <w:semiHidden/>
+    <w:rsid w:val="00547816"/>
+    <w:rPr>
+      <w:rFonts w:ascii="Courier New" w:eastAsia="Times New Roman" w:hAnsi="Courier New" w:cs="Courier New"/>
+      <w:sz w:val="20"/>
+      <w:szCs w:val="20"/>
+      <w:lang w:eastAsia="pt-PT"/>
+    </w:rPr>
+  </w:style>
+  <w:style w:type="character" w:customStyle="1" w:styleId="pln">
+    <w:name w:val="pln"/>
+    <w:basedOn w:val="DefaultParagraphFont"/>
+    <w:rsid w:val="00547816"/>
+  </w:style>
+  <w:style w:type="character" w:customStyle="1" w:styleId="pun">
+    <w:name w:val="pun"/>
+    <w:basedOn w:val="DefaultParagraphFont"/>
+    <w:rsid w:val="00547816"/>
+  </w:style>
+  <w:style w:type="character" w:customStyle="1" w:styleId="lit">
+    <w:name w:val="lit"/>
+    <w:basedOn w:val="DefaultParagraphFont"/>
+    <w:rsid w:val="00547816"/>
   </w:style>
 </w:styles>
 </file>

</xml_diff>